<commit_message>
change codeigniter document and create pdf version
</commit_message>
<xml_diff>
--- a/【入門01】インフラ入門.docx
+++ b/【入門01】インフラ入門.docx
@@ -11727,50 +11727,44 @@
       <w:pPr>
         <w:jc w:val="both"/>
         <w:rPr>
-          <w:rFonts w:ascii="Consolas" w:hAnsi="Consolas" w:cs="Consolas"/>
-        </w:rPr>
-      </w:pPr>
-    </w:p>
-    <w:p>
-      <w:pPr>
-        <w:jc w:val="both"/>
-        <w:rPr>
-          <w:rFonts w:ascii="Consolas" w:hAnsi="Consolas" w:cs="Consolas"/>
-        </w:rPr>
-      </w:pPr>
-      <w:r>
-        <w:rPr>
-          <w:rFonts w:ascii="Consolas" w:hAnsi="Consolas" w:cs="Consolas"/>
-        </w:rPr>
-        <w:t xml:space="preserve">Tham </w:t>
-      </w:r>
-      <w:proofErr w:type="gramStart"/>
-      <w:r>
-        <w:rPr>
-          <w:rFonts w:ascii="Consolas" w:hAnsi="Consolas" w:cs="Consolas"/>
-        </w:rPr>
-        <w:t>khảo</w:t>
-      </w:r>
-      <w:r>
-        <w:rPr>
-          <w:rFonts w:ascii="Consolas" w:hAnsi="Consolas" w:cs="Consolas"/>
-        </w:rPr>
-        <w:t>(</w:t>
-      </w:r>
-      <w:proofErr w:type="gramEnd"/>
-      <w:r>
-        <w:rPr>
-          <w:rFonts w:ascii="Consolas" w:hAnsi="Consolas" w:cs="Consolas"/>
-        </w:rPr>
-        <w:t xml:space="preserve">các link này đều không thể dẫn trực tiếp tới nên cần coppy nó </w:t>
-      </w:r>
+          <w:rFonts w:ascii="Consolas" w:hAnsi="Consolas" w:cs="Consolas" w:hint="eastAsia"/>
+        </w:rPr>
+      </w:pPr>
+    </w:p>
+    <w:p>
+      <w:pPr>
+        <w:jc w:val="both"/>
+        <w:rPr>
+          <w:rFonts w:ascii="Consolas" w:hAnsi="Consolas" w:cs="Consolas"/>
+        </w:rPr>
+      </w:pPr>
       <w:bookmarkStart w:id="30" w:name="_GoBack"/>
       <w:bookmarkEnd w:id="30"/>
       <w:r>
         <w:rPr>
           <w:rFonts w:ascii="Consolas" w:hAnsi="Consolas" w:cs="Consolas"/>
         </w:rPr>
-        <w:t>vào pase vào brower)</w:t>
+        <w:t xml:space="preserve">Tham </w:t>
+      </w:r>
+      <w:proofErr w:type="gramStart"/>
+      <w:r>
+        <w:rPr>
+          <w:rFonts w:ascii="Consolas" w:hAnsi="Consolas" w:cs="Consolas"/>
+        </w:rPr>
+        <w:t>khảo</w:t>
+      </w:r>
+      <w:r>
+        <w:rPr>
+          <w:rFonts w:ascii="Consolas" w:hAnsi="Consolas" w:cs="Consolas"/>
+        </w:rPr>
+        <w:t>(</w:t>
+      </w:r>
+      <w:proofErr w:type="gramEnd"/>
+      <w:r>
+        <w:rPr>
+          <w:rFonts w:ascii="Consolas" w:hAnsi="Consolas" w:cs="Consolas"/>
+        </w:rPr>
+        <w:t>các link này đều không thể dẫn trực tiếp tới nên cần coppy nó vào pase vào brower)</w:t>
       </w:r>
       <w:r>
         <w:rPr>
@@ -15438,8 +15432,8 @@
         <w:lastRenderedPageBreak/>
         <w:drawing>
           <wp:inline distT="0" distB="0" distL="0" distR="0">
-            <wp:extent cx="4191000" cy="3943350"/>
-            <wp:effectExtent l="0" t="0" r="0" b="0"/>
+            <wp:extent cx="3600450" cy="3387696"/>
+            <wp:effectExtent l="0" t="0" r="0" b="3810"/>
             <wp:docPr id="25" name="図 25" descr="DSR構成"/>
             <wp:cNvGraphicFramePr>
               <a:graphicFrameLocks xmlns:a="http://schemas.openxmlformats.org/drawingml/2006/main" noChangeAspect="1"/>
@@ -15469,7 +15463,7 @@
                   <pic:spPr bwMode="auto">
                     <a:xfrm>
                       <a:off x="0" y="0"/>
-                      <a:ext cx="4191000" cy="3943350"/>
+                      <a:ext cx="3600450" cy="3387696"/>
                     </a:xfrm>
                     <a:prstGeom prst="rect">
                       <a:avLst/>
@@ -15522,11 +15516,10 @@
         <w:rPr>
           <w:noProof/>
         </w:rPr>
-        <w:lastRenderedPageBreak/>
         <w:drawing>
           <wp:inline distT="0" distB="0" distL="0" distR="0">
-            <wp:extent cx="4191000" cy="4048125"/>
-            <wp:effectExtent l="0" t="0" r="0" b="9525"/>
+            <wp:extent cx="3964194" cy="3829050"/>
+            <wp:effectExtent l="0" t="0" r="0" b="0"/>
             <wp:docPr id="26" name="図 26" descr="非DSR構成"/>
             <wp:cNvGraphicFramePr>
               <a:graphicFrameLocks xmlns:a="http://schemas.openxmlformats.org/drawingml/2006/main" noChangeAspect="1"/>
@@ -15556,7 +15549,7 @@
                   <pic:spPr bwMode="auto">
                     <a:xfrm>
                       <a:off x="0" y="0"/>
-                      <a:ext cx="4191000" cy="4048125"/>
+                      <a:ext cx="3968059" cy="3832783"/>
                     </a:xfrm>
                     <a:prstGeom prst="rect">
                       <a:avLst/>
@@ -15588,6 +15581,7 @@
           <w:sz w:val="24"/>
           <w:szCs w:val="24"/>
         </w:rPr>
+        <w:lastRenderedPageBreak/>
         <w:t xml:space="preserve">Load Balancer </w:t>
       </w:r>
       <w:proofErr w:type="gramStart"/>
@@ -17369,7 +17363,7 @@
   <a:extraClrSchemeLst/>
   <a:extLst>
     <a:ext uri="{05A4C25C-085E-4340-85A3-A5531E510DB2}">
-      <thm15:themeFamily xmlns:thm15="http://schemas.microsoft.com/office/thememl/2012/main" xmlns="" name="Office Theme" id="{62F939B6-93AF-4DB8-9C6B-D6C7DFDC589F}" vid="{4A3C46E8-61CC-4603-A589-7422A47A8E4A}"/>
+      <thm15:themeFamily xmlns="" xmlns:thm15="http://schemas.microsoft.com/office/thememl/2012/main" name="Office Theme" id="{62F939B6-93AF-4DB8-9C6B-D6C7DFDC589F}" vid="{4A3C46E8-61CC-4603-A589-7422A47A8E4A}"/>
     </a:ext>
   </a:extLst>
 </a:theme>
@@ -17380,7 +17374,7 @@
 </file>
 
 <file path=customXml/itemProps1.xml><?xml version="1.0" encoding="utf-8"?>
-<ds:datastoreItem xmlns:ds="http://schemas.openxmlformats.org/officeDocument/2006/customXml" ds:itemID="{5B69158E-0FA8-4651-A1E1-FD68C0FFDEF4}">
+<ds:datastoreItem xmlns:ds="http://schemas.openxmlformats.org/officeDocument/2006/customXml" ds:itemID="{65A25B46-7E65-47AB-A11A-99A5D5045965}">
   <ds:schemaRefs>
     <ds:schemaRef ds:uri="http://schemas.openxmlformats.org/officeDocument/2006/bibliography"/>
   </ds:schemaRefs>

</xml_diff>